<commit_message>
Add Process property and checkbox support to Orders
- Added Process property with INotifyPropertyChanged to OrdersResults.
- Updated Importer to set Process to false for new orders.
- Enhanced MainForm: added DataGridView checkbox event handling and error handling.
- Updated CurrentItemButton to show Process value.
- Suppressed CS8602 warnings in .editorconfig.
- Set C# LangVersion to preview in project file.

by Karen
</commit_message>
<xml_diff>
--- a/ReadOrdersBetweenDatesApp/LessonPlan.docx
+++ b/ReadOrdersBetweenDatesApp/LessonPlan.docx
@@ -17,30 +17,44 @@
     </w:p>
     <w:p>
       <w:pPr>
-        <w:pStyle w:val="Heading2"/>
-      </w:pPr>
-      <w:r>
-        <w:t>Step 1</w:t>
+        <w:pStyle w:val="ListParagraph"/>
+        <w:numPr>
+          <w:ilvl w:val="0"/>
+          <w:numId w:val="1"/>
+        </w:numPr>
+      </w:pPr>
+      <w:r>
+        <w:t xml:space="preserve">None of the file or data operations </w:t>
+      </w:r>
+      <w:proofErr w:type="gramStart"/>
+      <w:r>
+        <w:t>is</w:t>
+      </w:r>
+      <w:proofErr w:type="gramEnd"/>
+      <w:r>
+        <w:t xml:space="preserve"> performed in the user interface, which is how novice developers write code, while a seasoned developer writes file and data operations in classes.</w:t>
       </w:r>
     </w:p>
     <w:p>
+      <w:pPr>
+        <w:pStyle w:val="Heading2"/>
+      </w:pPr>
+      <w:r>
+        <w:t>Step 1</w:t>
+      </w:r>
+    </w:p>
+    <w:p>
       <w:r>
         <w:t>For this lesson, we use a C# class method with the Dapper NuGet package</w:t>
       </w:r>
       <w:r>
-        <w:t xml:space="preserve"> to export data from a database to a comma-separated values (CSV)</w:t>
-      </w:r>
-      <w:r>
-        <w:t xml:space="preserve"> file</w:t>
+        <w:t xml:space="preserve"> to export data from a database to a comma-separated values (CSV) file</w:t>
       </w:r>
       <w:r>
         <w:t>.</w:t>
       </w:r>
       <w:r>
-        <w:t xml:space="preserve"> This file is </w:t>
-      </w:r>
-      <w:r>
-        <w:t>normally handled by an external partner.</w:t>
+        <w:t xml:space="preserve"> This file is normally handled by an external partner.</w:t>
       </w:r>
     </w:p>
     <w:p>
@@ -82,13 +96,19 @@
     </w:p>
     <w:p>
       <w:r>
-        <w:t>For this step, the process is to read the file from step 1 into a list of a known type.</w:t>
+        <w:t xml:space="preserve">For this step, </w:t>
+      </w:r>
+      <w:r>
+        <w:t>read the file from step 1 into a list of the</w:t>
+      </w:r>
+      <w:r>
+        <w:t xml:space="preserve"> known type.</w:t>
       </w:r>
     </w:p>
     <w:p/>
     <w:p/>
     <w:sectPr>
-      <w:headerReference w:type="default" r:id="rId6"/>
+      <w:headerReference w:type="default" r:id="rId7"/>
       <w:pgSz w:w="12240" w:h="15840"/>
       <w:pgMar w:top="1440" w:right="1440" w:bottom="1440" w:left="1440" w:header="720" w:footer="720" w:gutter="0"/>
       <w:cols w:space="720"/>
@@ -159,6 +179,127 @@
     </w:r>
   </w:p>
 </w:hdr>
+</file>
+
+<file path=word/numbering.xml><?xml version="1.0" encoding="utf-8"?>
+<w:numbering xmlns:wpc="http://schemas.microsoft.com/office/word/2010/wordprocessingCanvas" xmlns:cx="http://schemas.microsoft.com/office/drawing/2014/chartex" xmlns:cx1="http://schemas.microsoft.com/office/drawing/2015/9/8/chartex" xmlns:cx2="http://schemas.microsoft.com/office/drawing/2015/10/21/chartex" xmlns:cx3="http://schemas.microsoft.com/office/drawing/2016/5/9/chartex" xmlns:cx4="http://schemas.microsoft.com/office/drawing/2016/5/10/chartex" xmlns:cx5="http://schemas.microsoft.com/office/drawing/2016/5/11/chartex" xmlns:cx6="http://schemas.microsoft.com/office/drawing/2016/5/12/chartex" xmlns:cx7="http://schemas.microsoft.com/office/drawing/2016/5/13/chartex" xmlns:cx8="http://schemas.microsoft.com/office/drawing/2016/5/14/chartex" xmlns:mc="http://schemas.openxmlformats.org/markup-compatibility/2006" xmlns:aink="http://schemas.microsoft.com/office/drawing/2016/ink" xmlns:am3d="http://schemas.microsoft.com/office/drawing/2017/model3d" xmlns:o="urn:schemas-microsoft-com:office:office" xmlns:oel="http://schemas.microsoft.com/office/2019/extlst" xmlns:r="http://schemas.openxmlformats.org/officeDocument/2006/relationships" xmlns:m="http://schemas.openxmlformats.org/officeDocument/2006/math" xmlns:v="urn:schemas-microsoft-com:vml" xmlns:wp14="http://schemas.microsoft.com/office/word/2010/wordprocessingDrawing" xmlns:wp="http://schemas.openxmlformats.org/drawingml/2006/wordprocessingDrawing" xmlns:w10="urn:schemas-microsoft-com:office:word" xmlns:w="http://schemas.openxmlformats.org/wordprocessingml/2006/main" xmlns:w14="http://schemas.microsoft.com/office/word/2010/wordml" xmlns:w15="http://schemas.microsoft.com/office/word/2012/wordml" xmlns:w16cex="http://schemas.microsoft.com/office/word/2018/wordml/cex" xmlns:w16cid="http://schemas.microsoft.com/office/word/2016/wordml/cid" xmlns:w16="http://schemas.microsoft.com/office/word/2018/wordml" xmlns:w16du="http://schemas.microsoft.com/office/word/2023/wordml/word16du" xmlns:w16sdtdh="http://schemas.microsoft.com/office/word/2020/wordml/sdtdatahash" xmlns:w16sdtfl="http://schemas.microsoft.com/office/word/2024/wordml/sdtformatlock" xmlns:w16se="http://schemas.microsoft.com/office/word/2015/wordml/symex" xmlns:wpg="http://schemas.microsoft.com/office/word/2010/wordprocessingGroup" xmlns:wpi="http://schemas.microsoft.com/office/word/2010/wordprocessingInk" xmlns:wne="http://schemas.microsoft.com/office/word/2006/wordml" xmlns:wps="http://schemas.microsoft.com/office/word/2010/wordprocessingShape" mc:Ignorable="w14 w15 w16se w16cid w16 w16cex w16sdtdh w16sdtfl w16du wp14">
+  <w:abstractNum w:abstractNumId="0" w15:restartNumberingAfterBreak="0">
+    <w:nsid w:val="520B4459"/>
+    <w:multiLevelType w:val="hybridMultilevel"/>
+    <w:tmpl w:val="BDB8C0B2"/>
+    <w:lvl w:ilvl="0" w:tplc="04090001">
+      <w:start w:val="1"/>
+      <w:numFmt w:val="bullet"/>
+      <w:lvlText w:val=""/>
+      <w:lvlJc w:val="left"/>
+      <w:pPr>
+        <w:ind w:left="720" w:hanging="360"/>
+      </w:pPr>
+      <w:rPr>
+        <w:rFonts w:ascii="Symbol" w:hAnsi="Symbol" w:hint="default"/>
+      </w:rPr>
+    </w:lvl>
+    <w:lvl w:ilvl="1" w:tplc="04090003" w:tentative="1">
+      <w:start w:val="1"/>
+      <w:numFmt w:val="bullet"/>
+      <w:lvlText w:val="o"/>
+      <w:lvlJc w:val="left"/>
+      <w:pPr>
+        <w:ind w:left="1440" w:hanging="360"/>
+      </w:pPr>
+      <w:rPr>
+        <w:rFonts w:ascii="Courier New" w:hAnsi="Courier New" w:cs="Courier New" w:hint="default"/>
+      </w:rPr>
+    </w:lvl>
+    <w:lvl w:ilvl="2" w:tplc="04090005" w:tentative="1">
+      <w:start w:val="1"/>
+      <w:numFmt w:val="bullet"/>
+      <w:lvlText w:val=""/>
+      <w:lvlJc w:val="left"/>
+      <w:pPr>
+        <w:ind w:left="2160" w:hanging="360"/>
+      </w:pPr>
+      <w:rPr>
+        <w:rFonts w:ascii="Wingdings" w:hAnsi="Wingdings" w:hint="default"/>
+      </w:rPr>
+    </w:lvl>
+    <w:lvl w:ilvl="3" w:tplc="04090001" w:tentative="1">
+      <w:start w:val="1"/>
+      <w:numFmt w:val="bullet"/>
+      <w:lvlText w:val=""/>
+      <w:lvlJc w:val="left"/>
+      <w:pPr>
+        <w:ind w:left="2880" w:hanging="360"/>
+      </w:pPr>
+      <w:rPr>
+        <w:rFonts w:ascii="Symbol" w:hAnsi="Symbol" w:hint="default"/>
+      </w:rPr>
+    </w:lvl>
+    <w:lvl w:ilvl="4" w:tplc="04090003" w:tentative="1">
+      <w:start w:val="1"/>
+      <w:numFmt w:val="bullet"/>
+      <w:lvlText w:val="o"/>
+      <w:lvlJc w:val="left"/>
+      <w:pPr>
+        <w:ind w:left="3600" w:hanging="360"/>
+      </w:pPr>
+      <w:rPr>
+        <w:rFonts w:ascii="Courier New" w:hAnsi="Courier New" w:cs="Courier New" w:hint="default"/>
+      </w:rPr>
+    </w:lvl>
+    <w:lvl w:ilvl="5" w:tplc="04090005" w:tentative="1">
+      <w:start w:val="1"/>
+      <w:numFmt w:val="bullet"/>
+      <w:lvlText w:val=""/>
+      <w:lvlJc w:val="left"/>
+      <w:pPr>
+        <w:ind w:left="4320" w:hanging="360"/>
+      </w:pPr>
+      <w:rPr>
+        <w:rFonts w:ascii="Wingdings" w:hAnsi="Wingdings" w:hint="default"/>
+      </w:rPr>
+    </w:lvl>
+    <w:lvl w:ilvl="6" w:tplc="04090001" w:tentative="1">
+      <w:start w:val="1"/>
+      <w:numFmt w:val="bullet"/>
+      <w:lvlText w:val=""/>
+      <w:lvlJc w:val="left"/>
+      <w:pPr>
+        <w:ind w:left="5040" w:hanging="360"/>
+      </w:pPr>
+      <w:rPr>
+        <w:rFonts w:ascii="Symbol" w:hAnsi="Symbol" w:hint="default"/>
+      </w:rPr>
+    </w:lvl>
+    <w:lvl w:ilvl="7" w:tplc="04090003" w:tentative="1">
+      <w:start w:val="1"/>
+      <w:numFmt w:val="bullet"/>
+      <w:lvlText w:val="o"/>
+      <w:lvlJc w:val="left"/>
+      <w:pPr>
+        <w:ind w:left="5760" w:hanging="360"/>
+      </w:pPr>
+      <w:rPr>
+        <w:rFonts w:ascii="Courier New" w:hAnsi="Courier New" w:cs="Courier New" w:hint="default"/>
+      </w:rPr>
+    </w:lvl>
+    <w:lvl w:ilvl="8" w:tplc="04090005" w:tentative="1">
+      <w:start w:val="1"/>
+      <w:numFmt w:val="bullet"/>
+      <w:lvlText w:val=""/>
+      <w:lvlJc w:val="left"/>
+      <w:pPr>
+        <w:ind w:left="6480" w:hanging="360"/>
+      </w:pPr>
+      <w:rPr>
+        <w:rFonts w:ascii="Wingdings" w:hAnsi="Wingdings" w:hint="default"/>
+      </w:rPr>
+    </w:lvl>
+  </w:abstractNum>
+  <w:num w:numId="1" w16cid:durableId="1426195898">
+    <w:abstractNumId w:val="0"/>
+  </w:num>
+</w:numbering>
 </file>
 
 <file path=word/styles.xml><?xml version="1.0" encoding="utf-8"?>

</xml_diff>

<commit_message>
Increase main form width and improve DataGridView UX
Expanded main form and controls from 1497 to 1717px for better usability. DataGridView columns now expand with an extra 20px width and autosizing is disabled (except for "Image" columns). Added FixHeaders() call before expanding columns to enhance header appearance. Renamed DataGridView dirty state event handler for clarity. Updated LessonPlan.docx (content not shown).

by Karen
</commit_message>
<xml_diff>
--- a/ReadOrdersBetweenDatesApp/LessonPlan.docx
+++ b/ReadOrdersBetweenDatesApp/LessonPlan.docx
@@ -24,48 +24,62 @@
         </w:numPr>
       </w:pPr>
       <w:r>
-        <w:t xml:space="preserve">None of the file or data operations </w:t>
-      </w:r>
-      <w:proofErr w:type="gramStart"/>
-      <w:r>
-        <w:t>is</w:t>
-      </w:r>
-      <w:proofErr w:type="gramEnd"/>
-      <w:r>
-        <w:t xml:space="preserve"> performed in the user interface, which is how novice developers write code, while a seasoned developer writes file and data operations in classes.</w:t>
+        <w:t>None of the file or data operations is performed in the user interface, which is how novice developers write code, while a seasoned developer writes file and data operations in classes.</w:t>
       </w:r>
     </w:p>
     <w:p>
       <w:pPr>
-        <w:pStyle w:val="Heading2"/>
-      </w:pPr>
-      <w:r>
-        <w:t>Step 1</w:t>
+        <w:pStyle w:val="ListParagraph"/>
+        <w:numPr>
+          <w:ilvl w:val="0"/>
+          <w:numId w:val="1"/>
+        </w:numPr>
+      </w:pPr>
+      <w:r>
+        <w:t xml:space="preserve">Talk about </w:t>
       </w:r>
     </w:p>
     <w:p>
-      <w:r>
-        <w:t>For this lesson, we use a C# class method with the Dapper NuGet package</w:t>
-      </w:r>
-      <w:r>
-        <w:t xml:space="preserve"> to export data from a database to a comma-separated values (CSV) file</w:t>
-      </w:r>
-      <w:r>
-        <w:t>.</w:t>
-      </w:r>
-      <w:r>
-        <w:t xml:space="preserve"> This file is normally handled by an external partner.</w:t>
+      <w:pPr>
+        <w:pStyle w:val="ListParagraph"/>
+        <w:numPr>
+          <w:ilvl w:val="1"/>
+          <w:numId w:val="1"/>
+        </w:numPr>
+      </w:pPr>
+      <w:r>
+        <w:t>The preview features configuration in the project file</w:t>
       </w:r>
     </w:p>
     <w:p>
+      <w:pPr>
+        <w:pStyle w:val="Heading2"/>
+      </w:pPr>
+      <w:r>
+        <w:t>Step 1</w:t>
+      </w:r>
+    </w:p>
+    <w:p>
+      <w:r>
+        <w:t>For this lesson, we use a C# class method with the Dapper NuGet package</w:t>
+      </w:r>
+      <w:r>
+        <w:t xml:space="preserve"> to export data from a database to a comma-separated values (CSV) file</w:t>
+      </w:r>
+      <w:r>
+        <w:t>.</w:t>
+      </w:r>
+      <w:r>
+        <w:t xml:space="preserve"> This file is normally handled by an external partner.</w:t>
+      </w:r>
+    </w:p>
+    <w:p>
       <w:r>
         <w:t xml:space="preserve">Note: EF Core rather than Dapper </w:t>
       </w:r>
-      <w:proofErr w:type="gramStart"/>
       <w:r>
         <w:t>would be</w:t>
       </w:r>
-      <w:proofErr w:type="gramEnd"/>
       <w:r>
         <w:t xml:space="preserve"> overkill.</w:t>
       </w:r>
@@ -199,7 +213,7 @@
         <w:rFonts w:ascii="Symbol" w:hAnsi="Symbol" w:hint="default"/>
       </w:rPr>
     </w:lvl>
-    <w:lvl w:ilvl="1" w:tplc="04090003" w:tentative="1">
+    <w:lvl w:ilvl="1" w:tplc="04090003">
       <w:start w:val="1"/>
       <w:numFmt w:val="bullet"/>
       <w:lvlText w:val="o"/>

</xml_diff>